<commit_message>
trained 3 agents; block to parking spot
</commit_message>
<xml_diff>
--- a/Docs/Dissertation/DevLog.docx
+++ b/Docs/Dissertation/DevLog.docx
@@ -200,17 +200,54 @@
           <w:rPr>
             <w:rStyle w:val="Hyperlink"/>
           </w:rPr>
-          <w:t>http://localhost:6006</w:t>
-        </w:r>
-        <w:r>
-          <w:rPr>
-            <w:rStyle w:val="Hyperlink"/>
-          </w:rPr>
-          <w:t>/</w:t>
+          <w:t>http://localhost:6006/</w:t>
         </w:r>
       </w:hyperlink>
       <w:r>
         <w:t xml:space="preserve"> in the browser</w:t>
+      </w:r>
+    </w:p>
+    <w:p/>
+    <w:p>
+      <w:r>
+        <w:drawing>
+          <wp:inline distT="0" distB="0" distL="0" distR="0" wp14:anchorId="7D41FD0C" wp14:editId="6795BE40">
+            <wp:extent cx="2819794" cy="4010585"/>
+            <wp:effectExtent l="0" t="0" r="0" b="9525"/>
+            <wp:docPr id="1" name="Picture 1" descr="A black background with white text&#10;&#10;Description automatically generated with medium confidence"/>
+            <wp:cNvGraphicFramePr>
+              <a:graphicFrameLocks xmlns:a="http://schemas.openxmlformats.org/drawingml/2006/main" noChangeAspect="1"/>
+            </wp:cNvGraphicFramePr>
+            <a:graphic xmlns:a="http://schemas.openxmlformats.org/drawingml/2006/main">
+              <a:graphicData uri="http://schemas.openxmlformats.org/drawingml/2006/picture">
+                <pic:pic xmlns:pic="http://schemas.openxmlformats.org/drawingml/2006/picture">
+                  <pic:nvPicPr>
+                    <pic:cNvPr id="1" name="Picture 1" descr="A black background with white text&#10;&#10;Description automatically generated with medium confidence"/>
+                    <pic:cNvPicPr/>
+                  </pic:nvPicPr>
+                  <pic:blipFill>
+                    <a:blip r:embed="rId6"/>
+                    <a:stretch>
+                      <a:fillRect/>
+                    </a:stretch>
+                  </pic:blipFill>
+                  <pic:spPr>
+                    <a:xfrm>
+                      <a:off x="0" y="0"/>
+                      <a:ext cx="2819794" cy="4010585"/>
+                    </a:xfrm>
+                    <a:prstGeom prst="rect">
+                      <a:avLst/>
+                    </a:prstGeom>
+                  </pic:spPr>
+                </pic:pic>
+              </a:graphicData>
+            </a:graphic>
+          </wp:inline>
+        </w:drawing>
+      </w:r>
+      <w:r>
+        <w:t>run5</w:t>
       </w:r>
     </w:p>
     <w:sectPr>

</xml_diff>